<commit_message>
Put more details in Feature.
</commit_message>
<xml_diff>
--- a/Senior_Project/Milestone_2/High level features list.docx
+++ b/Senior_Project/Milestone_2/High level features list.docx
@@ -20,7 +20,10 @@
         </w:numPr>
       </w:pPr>
       <w:r>
-        <w:t xml:space="preserve">Able to record swim times from multiple teams. </w:t>
+        <w:t xml:space="preserve">Admins need to be able to upload results to the site to keep all races up to date. It needs to be fast and streamlined to keep up with the races. </w:t>
+      </w:r>
+      <w:r>
+        <w:t>Doing this should also update each racer personal details page and team scores.</w:t>
       </w:r>
     </w:p>
     <w:p>
@@ -32,7 +35,7 @@
         </w:numPr>
       </w:pPr>
       <w:r>
-        <w:t>Able to upload spreadsheets as new data.</w:t>
+        <w:t xml:space="preserve">The general public should be able to see swimmers race time, team, and their average race time. It needs to be clean and be easily searchable.  </w:t>
       </w:r>
     </w:p>
     <w:p>
@@ -44,7 +47,24 @@
         </w:numPr>
       </w:pPr>
       <w:r>
-        <w:t>Available access for everyone to view race times.</w:t>
+        <w:t xml:space="preserve">The general public should be able to see each </w:t>
+      </w:r>
+      <w:r>
+        <w:t>swimmers’</w:t>
+      </w:r>
+      <w:r>
+        <w:t xml:space="preserve"> detai</w:t>
+      </w:r>
+      <w:bookmarkStart w:id="0" w:name="_GoBack"/>
+      <w:bookmarkEnd w:id="0"/>
+      <w:r>
+        <w:t>ls showing them average race times,</w:t>
+      </w:r>
+      <w:r>
+        <w:t xml:space="preserve"> best time, what team they are on, age, and height.</w:t>
+      </w:r>
+      <w:r>
+        <w:t xml:space="preserve"> It needs to be clean, easy to read and organized.</w:t>
       </w:r>
     </w:p>
     <w:p>
@@ -56,7 +76,10 @@
         </w:numPr>
       </w:pPr>
       <w:r>
-        <w:t>Show details of each athlete.</w:t>
+        <w:t>Coaches need to be able to see detailed pages of each of athlete on their team showing them average race times by event, best times for each event and what event they are best suited in.</w:t>
+      </w:r>
+      <w:r>
+        <w:t xml:space="preserve"> This should be clean, and the graphs should be customizable.</w:t>
       </w:r>
     </w:p>
     <w:p>
@@ -68,7 +91,7 @@
         </w:numPr>
       </w:pPr>
       <w:r>
-        <w:t xml:space="preserve">Graph Times for only coaches to see. </w:t>
+        <w:t>We need to make sure that our users are actual users and not robots. We don’t want robots inflating our site with false info and bogging down our servers.</w:t>
       </w:r>
     </w:p>
     <w:p>
@@ -80,46 +103,8 @@
         </w:numPr>
       </w:pPr>
       <w:r>
-        <w:t>Show progression over time for coaches.</w:t>
-      </w:r>
-    </w:p>
-    <w:p>
-      <w:pPr>
-        <w:pStyle w:val="ListParagraph"/>
-        <w:numPr>
-          <w:ilvl w:val="0"/>
-          <w:numId w:val="1"/>
-        </w:numPr>
-      </w:pPr>
-      <w:r>
-        <w:t>Prevent robot access.</w:t>
-      </w:r>
-    </w:p>
-    <w:p>
-      <w:pPr>
-        <w:pStyle w:val="ListParagraph"/>
-        <w:numPr>
-          <w:ilvl w:val="0"/>
-          <w:numId w:val="1"/>
-        </w:numPr>
-      </w:pPr>
-      <w:r>
-        <w:t>Able to restore data.</w:t>
-      </w:r>
-    </w:p>
-    <w:p>
-      <w:pPr>
-        <w:pStyle w:val="ListParagraph"/>
-        <w:numPr>
-          <w:ilvl w:val="0"/>
-          <w:numId w:val="1"/>
-        </w:numPr>
-      </w:pPr>
-      <w:r>
-        <w:t xml:space="preserve">Show averages for events. </w:t>
-      </w:r>
-      <w:bookmarkStart w:id="0" w:name="_GoBack"/>
-      <w:bookmarkEnd w:id="0"/>
+        <w:t xml:space="preserve">Administrators need to be able to recover lost/corrupted data in case of failure. This needs to be a quick way so that we are not without information loss for long periods of time. Also, we need to make sure that bringing back that information doesn’t get rid of new information. </w:t>
+      </w:r>
     </w:p>
     <w:sectPr>
       <w:pgSz w:w="12240" w:h="15840"/>
@@ -136,17 +121,17 @@
   <w:abstractNum w:abstractNumId="0" w15:restartNumberingAfterBreak="0">
     <w:nsid w:val="1F6A5C11"/>
     <w:multiLevelType w:val="hybridMultilevel"/>
-    <w:tmpl w:val="832CA3D6"/>
-    <w:lvl w:ilvl="0" w:tplc="04090001">
+    <w:tmpl w:val="CED44EDC"/>
+    <w:lvl w:ilvl="0" w:tplc="0409000F">
       <w:start w:val="1"/>
-      <w:numFmt w:val="bullet"/>
-      <w:lvlText w:val=""/>
+      <w:numFmt w:val="decimal"/>
+      <w:lvlText w:val="%1."/>
       <w:lvlJc w:val="left"/>
       <w:pPr>
         <w:ind w:left="720" w:hanging="360"/>
       </w:pPr>
       <w:rPr>
-        <w:rFonts w:ascii="Symbol" w:hAnsi="Symbol" w:hint="default"/>
+        <w:rFonts w:hint="default"/>
       </w:rPr>
     </w:lvl>
     <w:lvl w:ilvl="1" w:tplc="04090003" w:tentative="1">
@@ -375,6 +360,7 @@
     <w:lsdException w:name="HTML Sample" w:semiHidden="1" w:unhideWhenUsed="1"/>
     <w:lsdException w:name="HTML Typewriter" w:semiHidden="1" w:unhideWhenUsed="1"/>
     <w:lsdException w:name="HTML Variable" w:semiHidden="1" w:unhideWhenUsed="1"/>
+    <w:lsdException w:name="Normal Table" w:semiHidden="1" w:unhideWhenUsed="1"/>
     <w:lsdException w:name="annotation subject" w:semiHidden="1" w:unhideWhenUsed="1"/>
     <w:lsdException w:name="No List" w:semiHidden="1" w:unhideWhenUsed="1"/>
     <w:lsdException w:name="Outline List 1" w:semiHidden="1" w:unhideWhenUsed="1"/>
@@ -421,8 +407,10 @@
     <w:lsdException w:name="Table Subtle 2" w:semiHidden="1" w:unhideWhenUsed="1"/>
     <w:lsdException w:name="Table Web 1" w:semiHidden="1" w:unhideWhenUsed="1"/>
     <w:lsdException w:name="Table Web 2" w:semiHidden="1" w:unhideWhenUsed="1"/>
+    <w:lsdException w:name="Table Web 3" w:semiHidden="1" w:unhideWhenUsed="1"/>
     <w:lsdException w:name="Balloon Text" w:semiHidden="1" w:unhideWhenUsed="1"/>
     <w:lsdException w:name="Table Grid" w:uiPriority="39"/>
+    <w:lsdException w:name="Table Theme" w:semiHidden="1" w:unhideWhenUsed="1"/>
     <w:lsdException w:name="Placeholder Text" w:semiHidden="1"/>
     <w:lsdException w:name="No Spacing" w:uiPriority="1" w:qFormat="1"/>
     <w:lsdException w:name="Light Shading" w:uiPriority="60"/>

</xml_diff>